<commit_message>
Updated usage document for older Excel versions
</commit_message>
<xml_diff>
--- a/ExchangeAddIn_Usage_Document.docx
+++ b/ExchangeAddIn_Usage_Document.docx
@@ -118,8 +118,6 @@
       <w:r>
         <w:t>Design</w:t>
       </w:r>
-      <w:bookmarkStart w:id="0" w:name="_GoBack"/>
-      <w:bookmarkEnd w:id="0"/>
     </w:p>
     <w:p>
       <w:pPr>
@@ -942,6 +940,19 @@
       <w:r>
         <w:t xml:space="preserve">’ file. </w:t>
       </w:r>
+      <w:r>
+        <w:t>In case of older versions of Excel, select ‘</w:t>
+      </w:r>
+      <w:proofErr w:type="spellStart"/>
+      <w:r>
+        <w:t>ExchangeRate-AddIn</w:t>
+      </w:r>
+      <w:proofErr w:type="spellEnd"/>
+      <w:r>
+        <w:t>’ file.</w:t>
+      </w:r>
+      <w:bookmarkStart w:id="0" w:name="_GoBack"/>
+      <w:bookmarkEnd w:id="0"/>
     </w:p>
     <w:p>
       <w:pPr>
@@ -2921,7 +2932,7 @@
 </file>
 
 <file path=customXml/itemProps1.xml><?xml version="1.0" encoding="utf-8"?>
-<ds:datastoreItem xmlns:ds="http://schemas.openxmlformats.org/officeDocument/2006/customXml" ds:itemID="{0ED64BE8-ABB1-41B9-B224-E3505E6F5A45}">
+<ds:datastoreItem xmlns:ds="http://schemas.openxmlformats.org/officeDocument/2006/customXml" ds:itemID="{104918E1-6EEF-4520-8EB1-0DA93213779E}">
   <ds:schemaRefs>
     <ds:schemaRef ds:uri="http://schemas.openxmlformats.org/officeDocument/2006/bibliography"/>
   </ds:schemaRefs>

</xml_diff>

<commit_message>
Updated content for Usage document
</commit_message>
<xml_diff>
--- a/ExchangeAddIn_Usage_Document.docx
+++ b/ExchangeAddIn_Usage_Document.docx
@@ -878,10 +878,10 @@
           <w:noProof/>
         </w:rPr>
         <w:drawing>
-          <wp:inline distT="0" distB="0" distL="0" distR="0" wp14:anchorId="2C0E3E8C" wp14:editId="57BB5779">
-            <wp:extent cx="5943600" cy="4831080"/>
-            <wp:effectExtent l="0" t="0" r="0" b="7620"/>
-            <wp:docPr id="8" name="Picture 8"/>
+          <wp:inline distT="0" distB="0" distL="0" distR="0" wp14:anchorId="15C885BD" wp14:editId="5FA202B6">
+            <wp:extent cx="5943600" cy="5394960"/>
+            <wp:effectExtent l="0" t="0" r="0" b="0"/>
+            <wp:docPr id="7" name="Picture 7"/>
             <wp:cNvGraphicFramePr>
               <a:graphicFrameLocks xmlns:a="http://schemas.openxmlformats.org/drawingml/2006/main" noChangeAspect="1"/>
             </wp:cNvGraphicFramePr>
@@ -901,7 +901,7 @@
                   <pic:spPr>
                     <a:xfrm>
                       <a:off x="0" y="0"/>
-                      <a:ext cx="5943600" cy="4831080"/>
+                      <a:ext cx="5943600" cy="5394960"/>
                     </a:xfrm>
                     <a:prstGeom prst="rect">
                       <a:avLst/>
@@ -951,8 +951,6 @@
       <w:r>
         <w:t>’ file.</w:t>
       </w:r>
-      <w:bookmarkStart w:id="0" w:name="_GoBack"/>
-      <w:bookmarkEnd w:id="0"/>
     </w:p>
     <w:p>
       <w:pPr>
@@ -988,6 +986,8 @@
       <w:r>
         <w:t>The Add-in will appear in Add-in’s list</w:t>
       </w:r>
+      <w:bookmarkStart w:id="0" w:name="_GoBack"/>
+      <w:bookmarkEnd w:id="0"/>
     </w:p>
     <w:p>
       <w:pPr>
@@ -2932,7 +2932,7 @@
 </file>
 
 <file path=customXml/itemProps1.xml><?xml version="1.0" encoding="utf-8"?>
-<ds:datastoreItem xmlns:ds="http://schemas.openxmlformats.org/officeDocument/2006/customXml" ds:itemID="{104918E1-6EEF-4520-8EB1-0DA93213779E}">
+<ds:datastoreItem xmlns:ds="http://schemas.openxmlformats.org/officeDocument/2006/customXml" ds:itemID="{5C4A00CC-E8D6-43C5-B5EE-2C24816D22B4}">
   <ds:schemaRefs>
     <ds:schemaRef ds:uri="http://schemas.openxmlformats.org/officeDocument/2006/bibliography"/>
   </ds:schemaRefs>

</xml_diff>